<commit_message>
Update README and proposal documents to include message editing and deletion features
</commit_message>
<xml_diff>
--- a/doc/proposal.docx
+++ b/doc/proposal.docx
@@ -716,6 +716,48 @@
           <w:cs/>
         </w:rPr>
         <w:t>ระบบแจ้งเตือนเมื่อมีข้อความใหม่</w:t>
+      </w:r>
+    </w:p>
+    <w:p>
+      <w:pPr>
+        <w:pStyle w:val="ListParagraph"/>
+        <w:numPr>
+          <w:ilvl w:val="2"/>
+          <w:numId w:val="4"/>
+        </w:numPr>
+        <w:spacing w:after="0"/>
+        <w:ind w:left="1701" w:hanging="567"/>
+        <w:rPr>
+          <w:rFonts w:ascii="TH SarabunPSK" w:hAnsi="TH SarabunPSK" w:cs="TH SarabunPSK"/>
+          <w:sz w:val="32"/>
+          <w:szCs w:val="32"/>
+        </w:rPr>
+      </w:pPr>
+      <w:r>
+        <w:rPr>
+          <w:rFonts w:ascii="TH SarabunPSK" w:hAnsi="TH SarabunPSK" w:cs="TH SarabunPSK"/>
+          <w:sz w:val="32"/>
+          <w:szCs w:val="32"/>
+          <w:cs/>
+        </w:rPr>
+        <w:t>แก้ไข</w:t>
+      </w:r>
+      <w:r>
+        <w:rPr>
+          <w:rFonts w:ascii="TH SarabunPSK" w:hAnsi="TH SarabunPSK" w:cs="TH SarabunPSK"/>
+          <w:sz w:val="32"/>
+          <w:szCs w:val="32"/>
+        </w:rPr>
+        <w:t>/</w:t>
+      </w:r>
+      <w:r>
+        <w:rPr>
+          <w:rFonts w:ascii="TH SarabunPSK" w:hAnsi="TH SarabunPSK" w:cs="TH SarabunPSK"/>
+          <w:sz w:val="32"/>
+          <w:szCs w:val="32"/>
+          <w:cs/>
+        </w:rPr>
+        <w:t>ลบข้อความ</w:t>
       </w:r>
     </w:p>
     <w:p>
@@ -5383,7 +5425,6 @@
   <w:style w:type="character" w:default="1" w:styleId="DefaultParagraphFont">
     <w:name w:val="Default Paragraph Font"/>
     <w:uiPriority w:val="1"/>
-    <w:semiHidden/>
     <w:unhideWhenUsed/>
   </w:style>
   <w:style w:type="table" w:default="1" w:styleId="TableNormal">

</xml_diff>

<commit_message>
Update documentation: add group chat support to README and proposal files
</commit_message>
<xml_diff>
--- a/doc/proposal.docx
+++ b/doc/proposal.docx
@@ -219,13 +219,23 @@
           <w:szCs w:val="32"/>
         </w:rPr>
       </w:pPr>
-      <w:r>
-        <w:rPr>
-          <w:rFonts w:ascii="TH SarabunPSK" w:hAnsi="TH SarabunPSK" w:cs="TH SarabunPSK"/>
-          <w:sz w:val="32"/>
-          <w:szCs w:val="32"/>
-        </w:rPr>
-        <w:t>MeChat: Real-Time Chat Application in Java</w:t>
+      <w:proofErr w:type="spellStart"/>
+      <w:r>
+        <w:rPr>
+          <w:rFonts w:ascii="TH SarabunPSK" w:hAnsi="TH SarabunPSK" w:cs="TH SarabunPSK"/>
+          <w:sz w:val="32"/>
+          <w:szCs w:val="32"/>
+        </w:rPr>
+        <w:t>MeChat</w:t>
+      </w:r>
+      <w:proofErr w:type="spellEnd"/>
+      <w:r>
+        <w:rPr>
+          <w:rFonts w:ascii="TH SarabunPSK" w:hAnsi="TH SarabunPSK" w:cs="TH SarabunPSK"/>
+          <w:sz w:val="32"/>
+          <w:szCs w:val="32"/>
+        </w:rPr>
+        <w:t>: Real-Time Chat Application in Java</w:t>
       </w:r>
     </w:p>
     <w:p>
@@ -657,15 +667,7 @@
           <w:szCs w:val="32"/>
           <w:cs/>
         </w:rPr>
-        <w:t>รองรับการแชทเป็นกลุ่ม (</w:t>
-      </w:r>
-      <w:r>
-        <w:rPr>
-          <w:rFonts w:ascii="TH SarabunPSK" w:hAnsi="TH SarabunPSK" w:cs="TH SarabunPSK"/>
-          <w:sz w:val="32"/>
-          <w:szCs w:val="32"/>
-        </w:rPr>
-        <w:t>Group Chat)</w:t>
+        <w:t>ใช้งานผ่านเครือข่ายอินเทอร์เน็ตได้</w:t>
       </w:r>
     </w:p>
     <w:p>
@@ -690,7 +692,7 @@
           <w:szCs w:val="32"/>
           <w:cs/>
         </w:rPr>
-        <w:t>ใช้งานผ่านเครือข่ายอินเทอร์เน็ตได้</w:t>
+        <w:t>ระบบแจ้งเตือนเมื่อมีข้อความใหม่</w:t>
       </w:r>
     </w:p>
     <w:p>
@@ -715,8 +717,80 @@
           <w:szCs w:val="32"/>
           <w:cs/>
         </w:rPr>
-        <w:t>ระบบแจ้งเตือนเมื่อมีข้อความใหม่</w:t>
-      </w:r>
+        <w:t>แก้ไข</w:t>
+      </w:r>
+      <w:r>
+        <w:rPr>
+          <w:rFonts w:ascii="TH SarabunPSK" w:hAnsi="TH SarabunPSK" w:cs="TH SarabunPSK"/>
+          <w:sz w:val="32"/>
+          <w:szCs w:val="32"/>
+        </w:rPr>
+        <w:t>/</w:t>
+      </w:r>
+      <w:r>
+        <w:rPr>
+          <w:rFonts w:ascii="TH SarabunPSK" w:hAnsi="TH SarabunPSK" w:cs="TH SarabunPSK"/>
+          <w:sz w:val="32"/>
+          <w:szCs w:val="32"/>
+          <w:cs/>
+        </w:rPr>
+        <w:t>ลบข้อความ</w:t>
+      </w:r>
+    </w:p>
+    <w:p>
+      <w:pPr>
+        <w:pStyle w:val="ListParagraph"/>
+        <w:numPr>
+          <w:ilvl w:val="1"/>
+          <w:numId w:val="4"/>
+        </w:numPr>
+        <w:spacing w:after="0"/>
+        <w:ind w:left="1134" w:hanging="567"/>
+        <w:rPr>
+          <w:rFonts w:ascii="TH SarabunPSK" w:hAnsi="TH SarabunPSK" w:cs="TH SarabunPSK"/>
+          <w:sz w:val="32"/>
+          <w:szCs w:val="32"/>
+        </w:rPr>
+      </w:pPr>
+      <w:r>
+        <w:rPr>
+          <w:rFonts w:ascii="TH SarabunPSK" w:hAnsi="TH SarabunPSK" w:cs="TH SarabunPSK"/>
+          <w:sz w:val="32"/>
+          <w:szCs w:val="32"/>
+          <w:cs/>
+        </w:rPr>
+        <w:t>คุณลักษณะเพ</w:t>
+      </w:r>
+      <w:r>
+        <w:rPr>
+          <w:rFonts w:ascii="TH SarabunPSK" w:hAnsi="TH SarabunPSK" w:cs="TH SarabunPSK"/>
+          <w:sz w:val="32"/>
+          <w:szCs w:val="32"/>
+          <w:cs/>
+        </w:rPr>
+        <w:t>ิ่</w:t>
+      </w:r>
+      <w:r>
+        <w:rPr>
+          <w:rFonts w:ascii="TH SarabunPSK" w:hAnsi="TH SarabunPSK" w:cs="TH SarabunPSK"/>
+          <w:sz w:val="32"/>
+          <w:szCs w:val="32"/>
+          <w:cs/>
+        </w:rPr>
+        <w:t>มเติม</w:t>
+      </w:r>
+    </w:p>
+    <w:p>
+      <w:pPr>
+        <w:pStyle w:val="ListParagraph"/>
+        <w:spacing w:after="0"/>
+        <w:ind w:left="1134"/>
+        <w:rPr>
+          <w:rFonts w:ascii="TH SarabunPSK" w:hAnsi="TH SarabunPSK" w:cs="TH SarabunPSK"/>
+          <w:sz w:val="32"/>
+          <w:szCs w:val="32"/>
+        </w:rPr>
+      </w:pPr>
     </w:p>
     <w:p>
       <w:pPr>
@@ -740,67 +814,7 @@
           <w:szCs w:val="32"/>
           <w:cs/>
         </w:rPr>
-        <w:t>แก้ไข</w:t>
-      </w:r>
-      <w:r>
-        <w:rPr>
-          <w:rFonts w:ascii="TH SarabunPSK" w:hAnsi="TH SarabunPSK" w:cs="TH SarabunPSK"/>
-          <w:sz w:val="32"/>
-          <w:szCs w:val="32"/>
-        </w:rPr>
-        <w:t>/</w:t>
-      </w:r>
-      <w:r>
-        <w:rPr>
-          <w:rFonts w:ascii="TH SarabunPSK" w:hAnsi="TH SarabunPSK" w:cs="TH SarabunPSK"/>
-          <w:sz w:val="32"/>
-          <w:szCs w:val="32"/>
-          <w:cs/>
-        </w:rPr>
-        <w:t>ลบข้อความ</w:t>
-      </w:r>
-    </w:p>
-    <w:p>
-      <w:pPr>
-        <w:pStyle w:val="ListParagraph"/>
-        <w:numPr>
-          <w:ilvl w:val="1"/>
-          <w:numId w:val="4"/>
-        </w:numPr>
-        <w:spacing w:after="0"/>
-        <w:ind w:left="1134" w:hanging="567"/>
-        <w:rPr>
-          <w:rFonts w:ascii="TH SarabunPSK" w:hAnsi="TH SarabunPSK" w:cs="TH SarabunPSK"/>
-          <w:sz w:val="32"/>
-          <w:szCs w:val="32"/>
-        </w:rPr>
-      </w:pPr>
-      <w:r>
-        <w:rPr>
-          <w:rFonts w:ascii="TH SarabunPSK" w:hAnsi="TH SarabunPSK" w:cs="TH SarabunPSK"/>
-          <w:sz w:val="32"/>
-          <w:szCs w:val="32"/>
-          <w:cs/>
-        </w:rPr>
-        <w:t>คุณลักษณะเพ</w:t>
-      </w:r>
-      <w:r>
-        <w:rPr>
-          <w:rFonts w:ascii="TH SarabunPSK" w:hAnsi="TH SarabunPSK" w:cs="TH SarabunPSK"/>
-          <w:sz w:val="32"/>
-          <w:szCs w:val="32"/>
-          <w:cs/>
-        </w:rPr>
-        <w:t>ิ่</w:t>
-      </w:r>
-      <w:r>
-        <w:rPr>
-          <w:rFonts w:ascii="TH SarabunPSK" w:hAnsi="TH SarabunPSK" w:cs="TH SarabunPSK"/>
-          <w:sz w:val="32"/>
-          <w:szCs w:val="32"/>
-          <w:cs/>
-        </w:rPr>
-        <w:t>มเติม</w:t>
+        <w:t>รองรับการส่งไฟล์และรูปภาพ</w:t>
       </w:r>
     </w:p>
     <w:p>
@@ -825,7 +839,15 @@
           <w:szCs w:val="32"/>
           <w:cs/>
         </w:rPr>
-        <w:t>รองรับการส่งไฟล์และรูปภาพ</w:t>
+        <w:t>รองรับการแชทเป็นกลุ่ม (</w:t>
+      </w:r>
+      <w:r>
+        <w:rPr>
+          <w:rFonts w:ascii="TH SarabunPSK" w:hAnsi="TH SarabunPSK" w:cs="TH SarabunPSK"/>
+          <w:sz w:val="32"/>
+          <w:szCs w:val="32"/>
+        </w:rPr>
+        <w:t>Group Chat)</w:t>
       </w:r>
     </w:p>
     <w:p>
@@ -1306,6 +1328,7 @@
                 <w:szCs w:val="32"/>
                 <w:cs/>
               </w:rPr>
+              <w:lastRenderedPageBreak/>
               <w:t>ออกแบบระบบ</w:t>
             </w:r>
           </w:p>
@@ -1439,7 +1462,6 @@
                 <w:sz w:val="32"/>
                 <w:szCs w:val="32"/>
               </w:rPr>
-              <w:lastRenderedPageBreak/>
               <w:t xml:space="preserve">- </w:t>
             </w:r>
             <w:r>
@@ -1599,7 +1621,6 @@
                 <w:szCs w:val="32"/>
                 <w:cs/>
               </w:rPr>
-              <w:lastRenderedPageBreak/>
               <w:t>พัฒนาระบบ</w:t>
             </w:r>
           </w:p>
@@ -3634,6 +3655,7 @@
         </w:rPr>
         <w:t xml:space="preserve"> </w:t>
       </w:r>
+      <w:proofErr w:type="spellStart"/>
       <w:r>
         <w:rPr>
           <w:rFonts w:ascii="TH SarabunPSK" w:hAnsi="TH SarabunPSK" w:cs="TH SarabunPSK"/>
@@ -3642,6 +3664,7 @@
         </w:rPr>
         <w:t>WebFlux</w:t>
       </w:r>
+      <w:proofErr w:type="spellEnd"/>
     </w:p>
     <w:p>
       <w:pPr>
@@ -3706,13 +3729,23 @@
           <w:szCs w:val="32"/>
         </w:rPr>
       </w:pPr>
-      <w:r>
-        <w:rPr>
-          <w:rFonts w:ascii="TH SarabunPSK" w:hAnsi="TH SarabunPSK" w:cs="TH SarabunPSK"/>
-          <w:sz w:val="32"/>
-          <w:szCs w:val="32"/>
-        </w:rPr>
-        <w:t xml:space="preserve">JavaFx </w:t>
+      <w:proofErr w:type="spellStart"/>
+      <w:r>
+        <w:rPr>
+          <w:rFonts w:ascii="TH SarabunPSK" w:hAnsi="TH SarabunPSK" w:cs="TH SarabunPSK"/>
+          <w:sz w:val="32"/>
+          <w:szCs w:val="32"/>
+        </w:rPr>
+        <w:t>JavaFx</w:t>
+      </w:r>
+      <w:proofErr w:type="spellEnd"/>
+      <w:r>
+        <w:rPr>
+          <w:rFonts w:ascii="TH SarabunPSK" w:hAnsi="TH SarabunPSK" w:cs="TH SarabunPSK"/>
+          <w:sz w:val="32"/>
+          <w:szCs w:val="32"/>
+        </w:rPr>
+        <w:t xml:space="preserve"> </w:t>
       </w:r>
       <w:hyperlink r:id="rId7" w:history="1">
         <w:r>
@@ -5425,6 +5458,7 @@
   <w:style w:type="character" w:default="1" w:styleId="DefaultParagraphFont">
     <w:name w:val="Default Paragraph Font"/>
     <w:uiPriority w:val="1"/>
+    <w:semiHidden/>
     <w:unhideWhenUsed/>
   </w:style>
   <w:style w:type="table" w:default="1" w:styleId="TableNormal">

</xml_diff>